<commit_message>
Fri Jan  3 15:30:19 CST 2014
</commit_message>
<xml_diff>
--- a/document.docx
+++ b/document.docx
@@ -54,9 +54,6 @@
     <w:p>
       <w:pPr>
         <w:pStyle w:val="1"/>
-        <w:rPr>
-          <w:rFonts w:hint="eastAsia"/>
-        </w:rPr>
       </w:pPr>
       <w:r>
         <w:t>Descriptio</w:t>
@@ -105,17 +102,17 @@
     <w:p>
       <w:pPr>
         <w:pStyle w:val="1"/>
-        <w:rPr>
-          <w:rFonts w:hint="eastAsia"/>
-        </w:rPr>
       </w:pPr>
       <w:r>
-        <w:t>Specification</w:t>
-      </w:r>
-      <w:bookmarkStart w:id="0" w:name="_GoBack"/>
-      <w:bookmarkEnd w:id="0"/>
-      <w:r>
-        <w:t>:</w:t>
+        <w:t>Specification:</w:t>
+      </w:r>
+    </w:p>
+    <w:p>
+      <w:pPr>
+        <w:pStyle w:val="2"/>
+      </w:pPr>
+      <w:r>
+        <w:t>Class Diagram</w:t>
       </w:r>
     </w:p>
     <w:p>
@@ -182,6 +179,522 @@
       </w:r>
     </w:p>
     <w:p>
+      <w:r>
+        <w:br w:type="page"/>
+      </w:r>
+    </w:p>
+    <w:p>
+      <w:pPr>
+        <w:pStyle w:val="2"/>
+      </w:pPr>
+      <w:r>
+        <w:lastRenderedPageBreak/>
+        <w:t>State Diagram</w:t>
+      </w:r>
+    </w:p>
+    <w:p>
+      <w:r>
+        <w:rPr>
+          <w:noProof/>
+        </w:rPr>
+        <w:drawing>
+          <wp:inline distT="0" distB="0" distL="0" distR="0">
+            <wp:extent cx="5943600" cy="1642745"/>
+            <wp:effectExtent l="0" t="0" r="0" b="0"/>
+            <wp:docPr id="2" name="圖片 2"/>
+            <wp:cNvGraphicFramePr>
+              <a:graphicFrameLocks xmlns:a="http://schemas.openxmlformats.org/drawingml/2006/main" noChangeAspect="1"/>
+            </wp:cNvGraphicFramePr>
+            <a:graphic xmlns:a="http://schemas.openxmlformats.org/drawingml/2006/main">
+              <a:graphicData uri="http://schemas.openxmlformats.org/drawingml/2006/picture">
+                <pic:pic xmlns:pic="http://schemas.openxmlformats.org/drawingml/2006/picture">
+                  <pic:nvPicPr>
+                    <pic:cNvPr id="2" name="Statemachine Diagram0.png"/>
+                    <pic:cNvPicPr/>
+                  </pic:nvPicPr>
+                  <pic:blipFill>
+                    <a:blip r:embed="rId5">
+                      <a:extLst>
+                        <a:ext uri="{28A0092B-C50C-407E-A947-70E740481C1C}">
+                          <a14:useLocalDpi xmlns:a14="http://schemas.microsoft.com/office/drawing/2010/main" val="0"/>
+                        </a:ext>
+                      </a:extLst>
+                    </a:blip>
+                    <a:stretch>
+                      <a:fillRect/>
+                    </a:stretch>
+                  </pic:blipFill>
+                  <pic:spPr>
+                    <a:xfrm>
+                      <a:off x="0" y="0"/>
+                      <a:ext cx="5943600" cy="1642745"/>
+                    </a:xfrm>
+                    <a:prstGeom prst="rect">
+                      <a:avLst/>
+                    </a:prstGeom>
+                  </pic:spPr>
+                </pic:pic>
+              </a:graphicData>
+            </a:graphic>
+          </wp:inline>
+        </w:drawing>
+      </w:r>
+    </w:p>
+    <w:p>
+      <w:pPr>
+        <w:pStyle w:val="2"/>
+      </w:pPr>
+      <w:r>
+        <w:t>Object Constraint Language Specification</w:t>
+      </w:r>
+    </w:p>
+    <w:p>
+      <w:r>
+        <w:t xml:space="preserve">Context </w:t>
+      </w:r>
+      <w:proofErr w:type="spellStart"/>
+      <w:r>
+        <w:t>Borad</w:t>
+      </w:r>
+      <w:proofErr w:type="spellEnd"/>
+      <w:r>
+        <w:br/>
+      </w:r>
+      <w:proofErr w:type="spellStart"/>
+      <w:r>
+        <w:t>inv</w:t>
+      </w:r>
+      <w:proofErr w:type="spellEnd"/>
+      <w:r>
+        <w:t xml:space="preserve">: 0 &lt;= </w:t>
+      </w:r>
+      <w:proofErr w:type="spellStart"/>
+      <w:r>
+        <w:t>tetromino.x</w:t>
+      </w:r>
+      <w:proofErr w:type="spellEnd"/>
+      <w:r>
+        <w:t xml:space="preserve"> &lt;= </w:t>
+      </w:r>
+      <w:proofErr w:type="spellStart"/>
+      <w:r>
+        <w:t>this.width</w:t>
+      </w:r>
+      <w:proofErr w:type="spellEnd"/>
+      <w:r>
+        <w:t xml:space="preserve"> – </w:t>
+      </w:r>
+      <w:proofErr w:type="spellStart"/>
+      <w:r>
+        <w:t>tetromino.width</w:t>
+      </w:r>
+      <w:proofErr w:type="spellEnd"/>
+      <w:r>
+        <w:t xml:space="preserve"> and </w:t>
+      </w:r>
+      <w:r>
+        <w:t xml:space="preserve">0 &lt;= </w:t>
+      </w:r>
+      <w:proofErr w:type="spellStart"/>
+      <w:r>
+        <w:t>tetromino.height</w:t>
+      </w:r>
+      <w:proofErr w:type="spellEnd"/>
+      <w:r>
+        <w:t xml:space="preserve"> &lt;= </w:t>
+      </w:r>
+      <w:proofErr w:type="spellStart"/>
+      <w:r>
+        <w:t>this.y</w:t>
+      </w:r>
+      <w:proofErr w:type="spellEnd"/>
+      <w:r>
+        <w:t xml:space="preserve"> – </w:t>
+      </w:r>
+      <w:proofErr w:type="spellStart"/>
+      <w:r>
+        <w:t>tetromino.</w:t>
+      </w:r>
+      <w:r>
+        <w:t>he</w:t>
+      </w:r>
+      <w:r>
+        <w:t>ight</w:t>
+      </w:r>
+      <w:proofErr w:type="spellEnd"/>
+      <w:r>
+        <w:br/>
+      </w:r>
+      <w:r>
+        <w:br/>
+        <w:t xml:space="preserve">Context </w:t>
+      </w:r>
+      <w:proofErr w:type="spellStart"/>
+      <w:r>
+        <w:t>Borad</w:t>
+      </w:r>
+      <w:proofErr w:type="spellEnd"/>
+      <w:r>
+        <w:t>::tick()</w:t>
+      </w:r>
+      <w:r>
+        <w:br/>
+        <w:t>pre</w:t>
+      </w:r>
+      <w:r>
+        <w:t xml:space="preserve">: </w:t>
+      </w:r>
+      <w:proofErr w:type="spellStart"/>
+      <w:r>
+        <w:t>this.hasRoomForNewTetromino</w:t>
+      </w:r>
+      <w:proofErr w:type="spellEnd"/>
+      <w:r>
+        <w:t>()</w:t>
+      </w:r>
+      <w:r>
+        <w:br/>
+        <w:t>post: if (</w:t>
+      </w:r>
+      <w:proofErr w:type="spellStart"/>
+      <w:r>
+        <w:t>this.hasNoCollision</w:t>
+      </w:r>
+      <w:proofErr w:type="spellEnd"/>
+      <w:r>
+        <w:t>()) {</w:t>
+      </w:r>
+      <w:r>
+        <w:br/>
+        <w:t xml:space="preserve">              </w:t>
+      </w:r>
+      <w:proofErr w:type="spellStart"/>
+      <w:r>
+        <w:t>tetromino.y</w:t>
+      </w:r>
+      <w:proofErr w:type="spellEnd"/>
+      <w:r>
+        <w:t xml:space="preserve"> = </w:t>
+      </w:r>
+      <w:proofErr w:type="spellStart"/>
+      <w:r>
+        <w:t>tetromino.y</w:t>
+      </w:r>
+      <w:r>
+        <w:t>@pre</w:t>
+      </w:r>
+      <w:proofErr w:type="spellEnd"/>
+      <w:r>
+        <w:t xml:space="preserve"> + 1;</w:t>
+      </w:r>
+      <w:r>
+        <w:br/>
+        <w:t xml:space="preserve">          } else {</w:t>
+      </w:r>
+      <w:r>
+        <w:br/>
+        <w:t xml:space="preserve">              </w:t>
+      </w:r>
+      <w:proofErr w:type="spellStart"/>
+      <w:r>
+        <w:t>this.hasFallingPiece</w:t>
+      </w:r>
+      <w:proofErr w:type="spellEnd"/>
+      <w:r>
+        <w:t>();</w:t>
+      </w:r>
+      <w:r>
+        <w:br/>
+        <w:t xml:space="preserve">          }</w:t>
+      </w:r>
+      <w:r>
+        <w:br/>
+      </w:r>
+      <w:r>
+        <w:br/>
+        <w:t xml:space="preserve">Context </w:t>
+      </w:r>
+      <w:proofErr w:type="spellStart"/>
+      <w:r>
+        <w:t>Borad</w:t>
+      </w:r>
+      <w:proofErr w:type="spellEnd"/>
+      <w:r>
+        <w:t>::</w:t>
+      </w:r>
+      <w:proofErr w:type="spellStart"/>
+      <w:r>
+        <w:t>moveLeft</w:t>
+      </w:r>
+      <w:proofErr w:type="spellEnd"/>
+      <w:r>
+        <w:t>()</w:t>
+      </w:r>
+      <w:r>
+        <w:br/>
+        <w:t xml:space="preserve">pre : </w:t>
+      </w:r>
+      <w:proofErr w:type="spellStart"/>
+      <w:r>
+        <w:t>tetromino.x</w:t>
+      </w:r>
+      <w:proofErr w:type="spellEnd"/>
+      <w:r>
+        <w:t xml:space="preserve"> &gt; 0</w:t>
+      </w:r>
+      <w:r>
+        <w:br/>
+        <w:t xml:space="preserve">post </w:t>
+      </w:r>
+      <w:proofErr w:type="spellStart"/>
+      <w:r>
+        <w:t>tetromino.x</w:t>
+      </w:r>
+      <w:proofErr w:type="spellEnd"/>
+      <w:r>
+        <w:t xml:space="preserve"> = </w:t>
+      </w:r>
+      <w:proofErr w:type="spellStart"/>
+      <w:r>
+        <w:t>tetromino.x</w:t>
+      </w:r>
+      <w:r>
+        <w:t>@pre</w:t>
+      </w:r>
+      <w:proofErr w:type="spellEnd"/>
+      <w:r>
+        <w:t xml:space="preserve"> – 1;</w:t>
+      </w:r>
+      <w:r>
+        <w:br/>
+      </w:r>
+      <w:r>
+        <w:br/>
+      </w:r>
+      <w:r>
+        <w:t xml:space="preserve">Context </w:t>
+      </w:r>
+      <w:proofErr w:type="spellStart"/>
+      <w:r>
+        <w:t>Borad</w:t>
+      </w:r>
+      <w:proofErr w:type="spellEnd"/>
+      <w:r>
+        <w:t>::</w:t>
+      </w:r>
+      <w:proofErr w:type="spellStart"/>
+      <w:r>
+        <w:t>move</w:t>
+      </w:r>
+      <w:r>
+        <w:t>Right</w:t>
+      </w:r>
+      <w:proofErr w:type="spellEnd"/>
+      <w:r>
+        <w:t>()</w:t>
+      </w:r>
+      <w:r>
+        <w:br/>
+        <w:t>pre</w:t>
+      </w:r>
+      <w:r>
+        <w:t xml:space="preserve">: </w:t>
+      </w:r>
+      <w:proofErr w:type="spellStart"/>
+      <w:r>
+        <w:t>tetromino.x</w:t>
+      </w:r>
+      <w:proofErr w:type="spellEnd"/>
+      <w:r>
+        <w:t xml:space="preserve"> &lt; </w:t>
+      </w:r>
+      <w:proofErr w:type="spellStart"/>
+      <w:r>
+        <w:t>this.width</w:t>
+      </w:r>
+      <w:proofErr w:type="spellEnd"/>
+      <w:r>
+        <w:t xml:space="preserve"> – </w:t>
+      </w:r>
+      <w:proofErr w:type="spellStart"/>
+      <w:r>
+        <w:t>tetromino</w:t>
+      </w:r>
+      <w:r>
+        <w:t>.width</w:t>
+      </w:r>
+      <w:proofErr w:type="spellEnd"/>
+      <w:r>
+        <w:br/>
+        <w:t xml:space="preserve">post </w:t>
+      </w:r>
+      <w:proofErr w:type="spellStart"/>
+      <w:r>
+        <w:t>tetromino.x</w:t>
+      </w:r>
+      <w:proofErr w:type="spellEnd"/>
+      <w:r>
+        <w:t xml:space="preserve"> = </w:t>
+      </w:r>
+      <w:proofErr w:type="spellStart"/>
+      <w:r>
+        <w:t>tetromino.x@pre</w:t>
+      </w:r>
+      <w:proofErr w:type="spellEnd"/>
+      <w:r>
+        <w:t xml:space="preserve"> </w:t>
+      </w:r>
+      <w:r>
+        <w:t>+</w:t>
+      </w:r>
+      <w:r>
+        <w:t xml:space="preserve"> 1;</w:t>
+      </w:r>
+      <w:r>
+        <w:br/>
+      </w:r>
+      <w:r>
+        <w:br/>
+      </w:r>
+      <w:r>
+        <w:t xml:space="preserve">Context </w:t>
+      </w:r>
+      <w:proofErr w:type="spellStart"/>
+      <w:r>
+        <w:t>Borad</w:t>
+      </w:r>
+      <w:proofErr w:type="spellEnd"/>
+      <w:r>
+        <w:t>::</w:t>
+      </w:r>
+      <w:proofErr w:type="spellStart"/>
+      <w:r>
+        <w:t>move</w:t>
+      </w:r>
+      <w:r>
+        <w:t>Down</w:t>
+      </w:r>
+      <w:proofErr w:type="spellEnd"/>
+      <w:r>
+        <w:t>()</w:t>
+      </w:r>
+      <w:r>
+        <w:br/>
+        <w:t>pre</w:t>
+      </w:r>
+      <w:r>
+        <w:t xml:space="preserve">: </w:t>
+      </w:r>
+      <w:proofErr w:type="spellStart"/>
+      <w:r>
+        <w:t>tetromino.</w:t>
+      </w:r>
+      <w:r>
+        <w:t>y</w:t>
+      </w:r>
+      <w:proofErr w:type="spellEnd"/>
+      <w:r>
+        <w:t xml:space="preserve"> &lt; </w:t>
+      </w:r>
+      <w:proofErr w:type="spellStart"/>
+      <w:r>
+        <w:t>this</w:t>
+      </w:r>
+      <w:r>
+        <w:t>.</w:t>
+      </w:r>
+      <w:r>
+        <w:t>height</w:t>
+      </w:r>
+      <w:proofErr w:type="spellEnd"/>
+      <w:r>
+        <w:t xml:space="preserve"> – </w:t>
+      </w:r>
+      <w:proofErr w:type="spellStart"/>
+      <w:r>
+        <w:t>tetromino.</w:t>
+      </w:r>
+      <w:r>
+        <w:t>height</w:t>
+      </w:r>
+      <w:proofErr w:type="spellEnd"/>
+      <w:r>
+        <w:t xml:space="preserve"> and </w:t>
+      </w:r>
+      <w:proofErr w:type="spellStart"/>
+      <w:r>
+        <w:t>this.hasNoCollision</w:t>
+      </w:r>
+      <w:proofErr w:type="spellEnd"/>
+      <w:r>
+        <w:t>();</w:t>
+      </w:r>
+      <w:r>
+        <w:br/>
+        <w:t xml:space="preserve">post </w:t>
+      </w:r>
+      <w:proofErr w:type="spellStart"/>
+      <w:r>
+        <w:t>tetromino.y</w:t>
+      </w:r>
+      <w:proofErr w:type="spellEnd"/>
+      <w:r>
+        <w:t xml:space="preserve"> = </w:t>
+      </w:r>
+      <w:proofErr w:type="spellStart"/>
+      <w:r>
+        <w:t>tetromino.y</w:t>
+      </w:r>
+      <w:r>
+        <w:t>@pre</w:t>
+      </w:r>
+      <w:proofErr w:type="spellEnd"/>
+      <w:r>
+        <w:t xml:space="preserve"> + 1;</w:t>
+      </w:r>
+      <w:r>
+        <w:br/>
+      </w:r>
+      <w:r>
+        <w:br/>
+        <w:t>Context Board::drop()</w:t>
+      </w:r>
+      <w:r>
+        <w:br/>
+        <w:t xml:space="preserve">pre: </w:t>
+      </w:r>
+      <w:proofErr w:type="spellStart"/>
+      <w:r>
+        <w:t>this.hasRoomForNewTetromino</w:t>
+      </w:r>
+      <w:proofErr w:type="spellEnd"/>
+      <w:r>
+        <w:t>() and !</w:t>
+      </w:r>
+      <w:proofErr w:type="spellStart"/>
+      <w:r>
+        <w:t>this.hasFallingPiece</w:t>
+      </w:r>
+      <w:proofErr w:type="spellEnd"/>
+      <w:r>
+        <w:t>();</w:t>
+      </w:r>
+      <w:r>
+        <w:br/>
+        <w:t xml:space="preserve">post: </w:t>
+      </w:r>
+      <w:proofErr w:type="spellStart"/>
+      <w:r>
+        <w:t>this.tetromino</w:t>
+      </w:r>
+      <w:proofErr w:type="spellEnd"/>
+      <w:r>
+        <w:t xml:space="preserve"> = new Tetromino();</w:t>
+      </w:r>
+      <w:bookmarkStart w:id="0" w:name="_GoBack"/>
+      <w:bookmarkEnd w:id="0"/>
+    </w:p>
+    <w:p>
       <w:pPr>
         <w:pStyle w:val="1"/>
       </w:pPr>
@@ -194,13 +707,7 @@
         <w:rPr>
           <w:rFonts w:hint="eastAsia"/>
         </w:rPr>
-        <w:t>李培寗</w:t>
-      </w:r>
-      <w:r>
-        <w:rPr>
-          <w:rFonts w:hint="eastAsia"/>
-        </w:rPr>
-        <w:t>，藍翊庭</w:t>
+        <w:t>李培寗，藍翊庭</w:t>
       </w:r>
       <w:r>
         <w:rPr>
@@ -247,13 +754,7 @@
         <w:rPr>
           <w:rFonts w:hint="eastAsia"/>
         </w:rPr>
-        <w:t>，</w:t>
-      </w:r>
-      <w:r>
-        <w:rPr>
-          <w:rFonts w:hint="eastAsia"/>
-        </w:rPr>
-        <w:t>陳南宏</w:t>
+        <w:t>，陳南宏</w:t>
       </w:r>
       <w:r>
         <w:rPr>
@@ -695,9 +1196,32 @@
       <w:szCs w:val="32"/>
     </w:rPr>
   </w:style>
+  <w:style w:type="paragraph" w:styleId="2">
+    <w:name w:val="heading 2"/>
+    <w:basedOn w:val="a"/>
+    <w:next w:val="a"/>
+    <w:link w:val="20"/>
+    <w:uiPriority w:val="9"/>
+    <w:unhideWhenUsed/>
+    <w:qFormat/>
+    <w:rsid w:val="00C53FEE"/>
+    <w:pPr>
+      <w:keepNext/>
+      <w:keepLines/>
+      <w:spacing w:before="40" w:after="0"/>
+      <w:outlineLvl w:val="1"/>
+    </w:pPr>
+    <w:rPr>
+      <w:rFonts w:asciiTheme="majorHAnsi" w:eastAsiaTheme="majorEastAsia" w:hAnsiTheme="majorHAnsi" w:cstheme="majorBidi"/>
+      <w:color w:val="2E74B5" w:themeColor="accent1" w:themeShade="BF"/>
+      <w:sz w:val="26"/>
+      <w:szCs w:val="26"/>
+    </w:rPr>
+  </w:style>
   <w:style w:type="character" w:default="1" w:styleId="a0">
     <w:name w:val="Default Paragraph Font"/>
     <w:uiPriority w:val="1"/>
+    <w:semiHidden/>
     <w:unhideWhenUsed/>
   </w:style>
   <w:style w:type="table" w:default="1" w:styleId="a1">
@@ -766,6 +1290,19 @@
       <w:kern w:val="28"/>
       <w:sz w:val="56"/>
       <w:szCs w:val="56"/>
+    </w:rPr>
+  </w:style>
+  <w:style w:type="character" w:customStyle="1" w:styleId="20">
+    <w:name w:val="標題 2 字元"/>
+    <w:basedOn w:val="a0"/>
+    <w:link w:val="2"/>
+    <w:uiPriority w:val="9"/>
+    <w:rsid w:val="00C53FEE"/>
+    <w:rPr>
+      <w:rFonts w:asciiTheme="majorHAnsi" w:eastAsiaTheme="majorEastAsia" w:hAnsiTheme="majorHAnsi" w:cstheme="majorBidi"/>
+      <w:color w:val="2E74B5" w:themeColor="accent1" w:themeShade="BF"/>
+      <w:sz w:val="26"/>
+      <w:szCs w:val="26"/>
     </w:rPr>
   </w:style>
 </w:styles>

</xml_diff>